<commit_message>
update cpc class notes
</commit_message>
<xml_diff>
--- a/8003-law-of-civil-procedure-and-limitation/class/cpc.docx
+++ b/8003-law-of-civil-procedure-and-limitation/class/cpc.docx
@@ -496,6 +496,65 @@
         </w:rPr>
         <w:t>]</w:t>
       </w:r>
+    </w:p>
+    <w:p>
+      <w:pPr>
+        <w:rPr>
+          <w:sz w:val="32"/>
+          <w:szCs w:val="24"/>
+          <w:lang w:val="en-US"/>
+        </w:rPr>
+      </w:pPr>
+    </w:p>
+    <w:p>
+      <w:pPr>
+        <w:rPr>
+          <w:b/>
+          <w:bCs/>
+          <w:sz w:val="32"/>
+          <w:szCs w:val="24"/>
+          <w:u w:val="single"/>
+          <w:lang w:val="en-US"/>
+        </w:rPr>
+      </w:pPr>
+      <w:r>
+        <w:rPr>
+          <w:b/>
+          <w:bCs/>
+          <w:sz w:val="32"/>
+          <w:szCs w:val="24"/>
+          <w:u w:val="single"/>
+          <w:lang w:val="en-US"/>
+        </w:rPr>
+        <w:t>19 December 2022</w:t>
+      </w:r>
+    </w:p>
+    <w:p>
+      <w:pPr>
+        <w:rPr>
+          <w:sz w:val="32"/>
+          <w:szCs w:val="24"/>
+          <w:lang w:val="en-US"/>
+        </w:rPr>
+      </w:pPr>
+      <w:r>
+        <w:rPr>
+          <w:sz w:val="32"/>
+          <w:szCs w:val="24"/>
+          <w:lang w:val="en-US"/>
+        </w:rPr>
+        <w:t xml:space="preserve">Sec 50: Rule of </w:t>
+      </w:r>
+      <w:proofErr w:type="spellStart"/>
+      <w:r>
+        <w:rPr>
+          <w:sz w:val="32"/>
+          <w:szCs w:val="24"/>
+          <w:lang w:val="en-US"/>
+        </w:rPr>
+        <w:t>Damdupat</w:t>
+      </w:r>
+      <w:proofErr w:type="spellEnd"/>
     </w:p>
     <w:sectPr>
       <w:pgSz w:w="11906" w:h="16838"/>

</xml_diff>